<commit_message>
latest edits from JW
</commit_message>
<xml_diff>
--- a/references/RV Defnition NSSH Proposal_ With Comments_td.docx
+++ b/references/RV Defnition NSSH Proposal_ With Comments_td.docx
@@ -338,23 +338,7 @@
           <w:rFonts w:asciiTheme="minorHAnsi" w:hAnsiTheme="minorHAnsi"/>
           <w:color w:val="auto"/>
         </w:rPr>
-        <w:t xml:space="preserve">Russ </w:t>
-      </w:r>
-      <w:proofErr w:type="spellStart"/>
-      <w:r>
-        <w:rPr>
-          <w:rFonts w:asciiTheme="minorHAnsi" w:hAnsiTheme="minorHAnsi"/>
-          <w:color w:val="auto"/>
-        </w:rPr>
-        <w:t>Almaraz</w:t>
-      </w:r>
-      <w:proofErr w:type="spellEnd"/>
-      <w:r>
-        <w:rPr>
-          <w:rFonts w:asciiTheme="minorHAnsi" w:hAnsiTheme="minorHAnsi"/>
-          <w:color w:val="auto"/>
-        </w:rPr>
-        <w:t xml:space="preserve">, GIS Specialist, Region 2 Soil survey office, </w:t>
+        <w:t xml:space="preserve">Russ Almaraz, GIS Specialist, Region 2 Soil survey office, </w:t>
       </w:r>
       <w:hyperlink r:id="rId11" w:history="1">
         <w:r>
@@ -541,81 +525,437 @@
           <w:ilvl w:val="0"/>
           <w:numId w:val="17"/>
         </w:numPr>
-        <w:tabs>
-          <w:tab w:val="left" w:pos="772"/>
-        </w:tabs>
         <w:autoSpaceDE w:val="0"/>
         <w:autoSpaceDN w:val="0"/>
         <w:ind w:right="204"/>
-      </w:pPr>
-      <w:r>
+        <w:rPr>
+          <w:rFonts w:asciiTheme="minorHAnsi" w:hAnsiTheme="minorHAnsi" w:cs="Arial"/>
+          <w:lang w:val="en"/>
+        </w:rPr>
+      </w:pPr>
+      <w:r>
+        <w:rPr>
+          <w:rFonts w:asciiTheme="minorHAnsi" w:hAnsiTheme="minorHAnsi" w:cs="Arial"/>
+        </w:rPr>
         <w:t>For recent and newly populated information in NASIS, the representative values are meant to approximate the 50</w:t>
       </w:r>
       <w:r>
         <w:rPr>
+          <w:rFonts w:asciiTheme="minorHAnsi" w:hAnsiTheme="minorHAnsi" w:cs="Arial"/>
           <w:vertAlign w:val="superscript"/>
         </w:rPr>
         <w:t>th</w:t>
       </w:r>
       <w:r>
-        <w:t xml:space="preserve"> percentile of the data. The low and high values are meant to approximate the 5</w:t>
-      </w:r>
-      <w:r>
-        <w:rPr>
+        <w:rPr>
+          <w:rFonts w:asciiTheme="minorHAnsi" w:hAnsiTheme="minorHAnsi" w:cs="Arial"/>
+        </w:rPr>
+        <w:t xml:space="preserve"> percentile </w:t>
+      </w:r>
+      <w:r>
+        <w:rPr>
+          <w:rFonts w:asciiTheme="minorHAnsi" w:hAnsiTheme="minorHAnsi" w:cs="Arial"/>
+        </w:rPr>
+        <w:t>(median</w:t>
+      </w:r>
+      <w:proofErr w:type="gramStart"/>
+      <w:r>
+        <w:rPr>
+          <w:rFonts w:asciiTheme="minorHAnsi" w:hAnsiTheme="minorHAnsi" w:cs="Arial"/>
+        </w:rPr>
+        <w:t xml:space="preserve">) </w:t>
+      </w:r>
+      <w:r>
+        <w:rPr>
+          <w:rFonts w:asciiTheme="minorHAnsi" w:hAnsiTheme="minorHAnsi" w:cs="Arial"/>
+        </w:rPr>
+        <w:t>.</w:t>
+      </w:r>
+      <w:proofErr w:type="gramEnd"/>
+      <w:r>
+        <w:rPr>
+          <w:rFonts w:asciiTheme="minorHAnsi" w:hAnsiTheme="minorHAnsi" w:cs="Arial"/>
+        </w:rPr>
+        <w:t xml:space="preserve"> The 50</w:t>
+      </w:r>
+      <w:r>
+        <w:rPr>
+          <w:rFonts w:asciiTheme="minorHAnsi" w:hAnsiTheme="minorHAnsi" w:cs="Arial"/>
           <w:vertAlign w:val="superscript"/>
         </w:rPr>
         <w:t>th</w:t>
       </w:r>
       <w:r>
+        <w:rPr>
+          <w:rFonts w:asciiTheme="minorHAnsi" w:hAnsiTheme="minorHAnsi" w:cs="Arial"/>
+        </w:rPr>
+        <w:t xml:space="preserve"> percentile is the value where 50% of the data are both above and below that value. The low and high values are meant to approximate the </w:t>
+      </w:r>
+      <w:proofErr w:type="gramStart"/>
+      <w:r>
+        <w:rPr>
+          <w:rFonts w:asciiTheme="minorHAnsi" w:hAnsiTheme="minorHAnsi" w:cs="Arial"/>
+        </w:rPr>
+        <w:t>5</w:t>
+      </w:r>
+      <w:r>
+        <w:rPr>
+          <w:rFonts w:asciiTheme="minorHAnsi" w:hAnsiTheme="minorHAnsi" w:cs="Arial"/>
+          <w:vertAlign w:val="superscript"/>
+        </w:rPr>
+        <w:t>th</w:t>
+      </w:r>
+      <w:proofErr w:type="gramEnd"/>
+      <w:r>
+        <w:rPr>
+          <w:rFonts w:asciiTheme="minorHAnsi" w:hAnsiTheme="minorHAnsi" w:cs="Arial"/>
+        </w:rPr>
         <w:t>- 10</w:t>
       </w:r>
       <w:r>
         <w:rPr>
+          <w:rFonts w:asciiTheme="minorHAnsi" w:hAnsiTheme="minorHAnsi" w:cs="Arial"/>
           <w:vertAlign w:val="superscript"/>
         </w:rPr>
         <w:t>th</w:t>
       </w:r>
       <w:r>
+        <w:rPr>
+          <w:rFonts w:asciiTheme="minorHAnsi" w:hAnsiTheme="minorHAnsi" w:cs="Arial"/>
+        </w:rPr>
         <w:t xml:space="preserve"> and the 90</w:t>
       </w:r>
       <w:r>
         <w:rPr>
+          <w:rFonts w:asciiTheme="minorHAnsi" w:hAnsiTheme="minorHAnsi" w:cs="Arial"/>
           <w:vertAlign w:val="superscript"/>
         </w:rPr>
         <w:t>th</w:t>
       </w:r>
       <w:r>
+        <w:rPr>
+          <w:rFonts w:asciiTheme="minorHAnsi" w:hAnsiTheme="minorHAnsi" w:cs="Arial"/>
+        </w:rPr>
         <w:t>-95</w:t>
       </w:r>
       <w:r>
         <w:rPr>
+          <w:rFonts w:asciiTheme="minorHAnsi" w:hAnsiTheme="minorHAnsi" w:cs="Arial"/>
           <w:vertAlign w:val="superscript"/>
         </w:rPr>
         <w:t>th</w:t>
       </w:r>
       <w:r>
-        <w:t xml:space="preserve"> percentiles, respectively. The low, high, and representative values for data populated prior to this version of the National Soil Survey Handbook were not guided by the percentile approach but also generally approximate the current definition. The percentile approach is preferred over other measures of central tendency, such as the mean and standard deviation, because </w:t>
-      </w:r>
-      <w:r>
-        <w:rPr>
+        <w:rPr>
+          <w:rFonts w:asciiTheme="minorHAnsi" w:hAnsiTheme="minorHAnsi" w:cs="Arial"/>
+        </w:rPr>
+        <w:t xml:space="preserve"> percentiles, respectively. For example, the </w:t>
+      </w:r>
+      <w:proofErr w:type="gramStart"/>
+      <w:r>
+        <w:rPr>
+          <w:rFonts w:asciiTheme="minorHAnsi" w:hAnsiTheme="minorHAnsi" w:cs="Arial"/>
+        </w:rPr>
+        <w:t>5</w:t>
+      </w:r>
+      <w:r>
+        <w:rPr>
+          <w:rFonts w:asciiTheme="minorHAnsi" w:hAnsiTheme="minorHAnsi" w:cs="Arial"/>
+          <w:vertAlign w:val="superscript"/>
+        </w:rPr>
+        <w:t>th</w:t>
+      </w:r>
+      <w:proofErr w:type="gramEnd"/>
+      <w:r>
+        <w:rPr>
+          <w:rFonts w:asciiTheme="minorHAnsi" w:hAnsiTheme="minorHAnsi" w:cs="Arial"/>
+        </w:rPr>
+        <w:t xml:space="preserve"> percentile is the value where 5% of the data are below that value and the 95</w:t>
+      </w:r>
+      <w:r>
+        <w:rPr>
+          <w:rFonts w:asciiTheme="minorHAnsi" w:hAnsiTheme="minorHAnsi" w:cs="Arial"/>
+          <w:vertAlign w:val="superscript"/>
+        </w:rPr>
+        <w:t>th</w:t>
+      </w:r>
+      <w:r>
+        <w:rPr>
+          <w:rFonts w:asciiTheme="minorHAnsi" w:hAnsiTheme="minorHAnsi" w:cs="Arial"/>
+        </w:rPr>
+        <w:t xml:space="preserve"> percentile is the value where 5% of the data are above that value. The low, high, and representative values for data populated prior to this version of the National Soil Survey Handbook </w:t>
+      </w:r>
+      <w:proofErr w:type="gramStart"/>
+      <w:r>
+        <w:rPr>
+          <w:rFonts w:asciiTheme="minorHAnsi" w:hAnsiTheme="minorHAnsi" w:cs="Arial"/>
+        </w:rPr>
+        <w:t>were not guided</w:t>
+      </w:r>
+      <w:proofErr w:type="gramEnd"/>
+      <w:r>
+        <w:rPr>
+          <w:rFonts w:asciiTheme="minorHAnsi" w:hAnsiTheme="minorHAnsi" w:cs="Arial"/>
+        </w:rPr>
+        <w:t xml:space="preserve"> by the percentile approach but generally approximate the current definition. </w:t>
+      </w:r>
+      <w:r>
+        <w:rPr>
+          <w:rFonts w:asciiTheme="minorHAnsi" w:hAnsiTheme="minorHAnsi" w:cs="Arial"/>
           <w:lang w:val="en"/>
         </w:rPr>
-        <w:t xml:space="preserve">percentiles require no distributional assumptions and are bound to the data from which they are computed. This means that percentiles can </w:t>
+        <w:t xml:space="preserve">Even where data used to populate the SSURGO database </w:t>
       </w:r>
       <w:proofErr w:type="gramStart"/>
       <w:r>
         <w:rPr>
+          <w:rFonts w:asciiTheme="minorHAnsi" w:hAnsiTheme="minorHAnsi" w:cs="Arial"/>
           <w:lang w:val="en"/>
         </w:rPr>
-        <w:t>provide</w:t>
+        <w:t>are not computationally derived</w:t>
       </w:r>
       <w:proofErr w:type="gramEnd"/>
       <w:r>
         <w:rPr>
+          <w:rFonts w:asciiTheme="minorHAnsi" w:hAnsiTheme="minorHAnsi" w:cs="Arial"/>
           <w:lang w:val="en"/>
         </w:rPr>
-        <w:t xml:space="preserve"> benchmarks for the spread and central tendency for both normal and non-normal distributions, and, the limits will always fall within the min/max of the observed data. Even where data used to populate the SSURGO database are not computationally derived, the populated values are designed to approximate the aforementioned percentiles for the data set being described.</w:t>
-      </w:r>
+        <w:t>, the populated values are designed to approximate the aforementioned percentiles for the data set being described.</w:t>
+      </w:r>
+      <w:r>
+        <w:rPr>
+          <w:rFonts w:asciiTheme="minorHAnsi" w:hAnsiTheme="minorHAnsi" w:cs="Arial"/>
+          <w:lang w:val="en"/>
+        </w:rPr>
+        <w:br/>
+      </w:r>
+      <w:r>
+        <w:rPr>
+          <w:rFonts w:asciiTheme="minorHAnsi" w:hAnsiTheme="minorHAnsi" w:cs="Arial"/>
+          <w:lang w:val="en"/>
+        </w:rPr>
+        <w:br/>
+      </w:r>
+      <w:r>
+        <w:rPr>
+          <w:rFonts w:asciiTheme="minorHAnsi" w:hAnsiTheme="minorHAnsi" w:cs="Arial"/>
+          <w:lang w:val="en"/>
+        </w:rPr>
+        <w:t xml:space="preserve">The percentile approach is preferable to other measures of central tendency, such as the mean and standard deviation, because percentiles require no distributional assumptions and the percentile values are bound to the data set from which they </w:t>
+      </w:r>
+      <w:proofErr w:type="gramStart"/>
+      <w:r>
+        <w:rPr>
+          <w:rFonts w:asciiTheme="minorHAnsi" w:hAnsiTheme="minorHAnsi" w:cs="Arial"/>
+          <w:lang w:val="en"/>
+        </w:rPr>
+        <w:t>are computed</w:t>
+      </w:r>
+      <w:proofErr w:type="gramEnd"/>
+      <w:r>
+        <w:rPr>
+          <w:rFonts w:asciiTheme="minorHAnsi" w:hAnsiTheme="minorHAnsi" w:cs="Arial"/>
+          <w:lang w:val="en"/>
+        </w:rPr>
+        <w:t xml:space="preserve">. This means that percentiles can provide benchmarks for the spread and central tendency for both normal and non-normal </w:t>
+      </w:r>
+      <w:proofErr w:type="gramStart"/>
+      <w:r>
+        <w:rPr>
+          <w:rFonts w:asciiTheme="minorHAnsi" w:hAnsiTheme="minorHAnsi" w:cs="Arial"/>
+          <w:lang w:val="en"/>
+        </w:rPr>
+        <w:t>distributions,</w:t>
+      </w:r>
+      <w:proofErr w:type="gramEnd"/>
+      <w:r>
+        <w:rPr>
+          <w:rFonts w:asciiTheme="minorHAnsi" w:hAnsiTheme="minorHAnsi" w:cs="Arial"/>
+          <w:lang w:val="en"/>
+        </w:rPr>
+        <w:t xml:space="preserve"> and the values will always fall within the minimum and maximum of the observed data. Consider a hypothetical data set for field-described clay content from the A horizon of the same taxa:</w:t>
+      </w:r>
+      <w:r>
+        <w:rPr>
+          <w:rFonts w:asciiTheme="minorHAnsi" w:hAnsiTheme="minorHAnsi" w:cs="Arial"/>
+          <w:lang w:val="en"/>
+        </w:rPr>
+        <w:br/>
+      </w:r>
+      <w:r>
+        <w:rPr>
+          <w:rFonts w:asciiTheme="minorHAnsi" w:hAnsiTheme="minorHAnsi" w:cs="Arial"/>
+          <w:lang w:val="en"/>
+        </w:rPr>
+        <w:br/>
+      </w:r>
+      <w:r>
+        <w:rPr>
+          <w:rFonts w:asciiTheme="minorHAnsi" w:hAnsiTheme="minorHAnsi" w:cs="Arial"/>
+          <w:lang w:val="en"/>
+        </w:rPr>
+        <w:t>clay content: 11, 10, 12, 23, 17, 16, 17, 14, 24, 22, 14</w:t>
+      </w:r>
+    </w:p>
+    <w:p>
+      <w:pPr>
+        <w:widowControl w:val="0"/>
+        <w:autoSpaceDE w:val="0"/>
+        <w:autoSpaceDN w:val="0"/>
+        <w:ind w:left="496" w:right="204"/>
+        <w:rPr>
+          <w:rFonts w:asciiTheme="minorHAnsi" w:hAnsiTheme="minorHAnsi"/>
+          <w:lang w:val="en"/>
+        </w:rPr>
+      </w:pPr>
+      <w:proofErr w:type="gramStart"/>
+      <w:r>
+        <w:rPr>
+          <w:rFonts w:asciiTheme="minorHAnsi" w:hAnsiTheme="minorHAnsi"/>
+          <w:lang w:val="en"/>
+        </w:rPr>
+        <w:t>clay</w:t>
+      </w:r>
+      <w:proofErr w:type="gramEnd"/>
+      <w:r>
+        <w:rPr>
+          <w:rFonts w:asciiTheme="minorHAnsi" w:hAnsiTheme="minorHAnsi"/>
+          <w:lang w:val="en"/>
+        </w:rPr>
+        <w:t xml:space="preserve"> content sorted: 10, 11, 12, 14, 14, 16, 17, 17, 22, 23, 24</w:t>
+      </w:r>
+    </w:p>
+    <w:p>
+      <w:pPr>
+        <w:widowControl w:val="0"/>
+        <w:autoSpaceDE w:val="0"/>
+        <w:autoSpaceDN w:val="0"/>
+        <w:ind w:left="496" w:right="204"/>
+        <w:rPr>
+          <w:rFonts w:asciiTheme="minorHAnsi" w:hAnsiTheme="minorHAnsi"/>
+          <w:lang w:val="en"/>
+        </w:rPr>
+      </w:pPr>
+    </w:p>
+    <w:p>
+      <w:pPr>
+        <w:widowControl w:val="0"/>
+        <w:autoSpaceDE w:val="0"/>
+        <w:autoSpaceDN w:val="0"/>
+        <w:ind w:left="496" w:right="204"/>
+        <w:rPr>
+          <w:rFonts w:asciiTheme="minorHAnsi" w:hAnsiTheme="minorHAnsi"/>
+          <w:lang w:val="en"/>
+        </w:rPr>
+      </w:pPr>
+      <w:r>
+        <w:rPr>
+          <w:rFonts w:asciiTheme="minorHAnsi" w:hAnsiTheme="minorHAnsi"/>
+          <w:lang w:val="en"/>
+        </w:rPr>
+        <w:t>Low/10th percentile</w:t>
+      </w:r>
+      <w:r>
+        <w:rPr>
+          <w:rFonts w:asciiTheme="minorHAnsi" w:hAnsiTheme="minorHAnsi"/>
+          <w:lang w:val="en"/>
+        </w:rPr>
+        <w:tab/>
+        <w:t>=</w:t>
+      </w:r>
+      <w:r>
+        <w:rPr>
+          <w:rFonts w:asciiTheme="minorHAnsi" w:hAnsiTheme="minorHAnsi"/>
+          <w:lang w:val="en"/>
+        </w:rPr>
+        <w:tab/>
+        <w:t>11</w:t>
+      </w:r>
+    </w:p>
+    <w:p>
+      <w:pPr>
+        <w:widowControl w:val="0"/>
+        <w:autoSpaceDE w:val="0"/>
+        <w:autoSpaceDN w:val="0"/>
+        <w:ind w:left="496" w:right="204"/>
+        <w:rPr>
+          <w:rFonts w:asciiTheme="minorHAnsi" w:hAnsiTheme="minorHAnsi"/>
+          <w:lang w:val="en"/>
+        </w:rPr>
+      </w:pPr>
+      <w:r>
+        <w:rPr>
+          <w:rFonts w:asciiTheme="minorHAnsi" w:hAnsiTheme="minorHAnsi"/>
+          <w:lang w:val="en"/>
+        </w:rPr>
+        <w:t>RV/50th percentile</w:t>
+      </w:r>
+      <w:r>
+        <w:rPr>
+          <w:rFonts w:asciiTheme="minorHAnsi" w:hAnsiTheme="minorHAnsi"/>
+          <w:lang w:val="en"/>
+        </w:rPr>
+        <w:tab/>
+        <w:t>=</w:t>
+      </w:r>
+      <w:r>
+        <w:rPr>
+          <w:rFonts w:asciiTheme="minorHAnsi" w:hAnsiTheme="minorHAnsi"/>
+          <w:lang w:val="en"/>
+        </w:rPr>
+        <w:tab/>
+        <w:t>16</w:t>
+      </w:r>
+    </w:p>
+    <w:p>
+      <w:pPr>
+        <w:widowControl w:val="0"/>
+        <w:autoSpaceDE w:val="0"/>
+        <w:autoSpaceDN w:val="0"/>
+        <w:ind w:left="496" w:right="204"/>
+        <w:rPr>
+          <w:rFonts w:asciiTheme="minorHAnsi" w:hAnsiTheme="minorHAnsi"/>
+        </w:rPr>
+      </w:pPr>
+      <w:r>
+        <w:rPr>
+          <w:rFonts w:asciiTheme="minorHAnsi" w:hAnsiTheme="minorHAnsi"/>
+          <w:lang w:val="en"/>
+        </w:rPr>
+        <w:t>High/90th percentile</w:t>
+      </w:r>
+      <w:r>
+        <w:rPr>
+          <w:rFonts w:asciiTheme="minorHAnsi" w:hAnsiTheme="minorHAnsi"/>
+          <w:lang w:val="en"/>
+        </w:rPr>
+        <w:tab/>
+        <w:t>=</w:t>
+      </w:r>
+      <w:r>
+        <w:rPr>
+          <w:rFonts w:asciiTheme="minorHAnsi" w:hAnsiTheme="minorHAnsi"/>
+          <w:lang w:val="en"/>
+        </w:rPr>
+        <w:tab/>
+        <w:t>23</w:t>
+      </w:r>
+      <w:r>
+        <w:rPr>
+          <w:rFonts w:asciiTheme="minorHAnsi" w:hAnsiTheme="minorHAnsi"/>
+          <w:lang w:val="en"/>
+        </w:rPr>
+        <w:br/>
+      </w:r>
+      <w:r>
+        <w:rPr>
+          <w:rFonts w:asciiTheme="minorHAnsi" w:hAnsiTheme="minorHAnsi"/>
+          <w:lang w:val="en"/>
+        </w:rPr>
+        <w:br/>
+      </w:r>
+      <w:bookmarkStart w:id="0" w:name="_GoBack"/>
+      <w:bookmarkEnd w:id="0"/>
     </w:p>
     <w:p>
       <w:pPr>
@@ -782,7 +1122,15 @@
           <w:rFonts w:asciiTheme="minorHAnsi" w:hAnsiTheme="minorHAnsi"/>
           <w:color w:val="auto"/>
         </w:rPr>
-        <w:t xml:space="preserve">And, for much of the uses of soil survey information, this level of precision likely provides enough accuracy. </w:t>
+        <w:t xml:space="preserve">And, for much of the uses of soil survey information, this level of precision likely </w:t>
+      </w:r>
+      <w:r>
+        <w:rPr>
+          <w:rFonts w:asciiTheme="minorHAnsi" w:hAnsiTheme="minorHAnsi"/>
+          <w:color w:val="auto"/>
+        </w:rPr>
+        <w:lastRenderedPageBreak/>
+        <w:t xml:space="preserve">provides enough accuracy. </w:t>
       </w:r>
       <w:r>
         <w:rPr>
@@ -1412,23 +1760,7 @@
             <w:rFonts w:asciiTheme="minorHAnsi" w:hAnsiTheme="minorHAnsi"/>
             <w:bCs/>
           </w:rPr>
-          <w:t>Appen</w:t>
-        </w:r>
-        <w:r>
-          <w:rPr>
-            <w:rStyle w:val="Hyperlink"/>
-            <w:rFonts w:asciiTheme="minorHAnsi" w:hAnsiTheme="minorHAnsi"/>
-            <w:bCs/>
-          </w:rPr>
-          <w:t>d</w:t>
-        </w:r>
-        <w:r>
-          <w:rPr>
-            <w:rStyle w:val="Hyperlink"/>
-            <w:rFonts w:asciiTheme="minorHAnsi" w:hAnsiTheme="minorHAnsi"/>
-            <w:bCs/>
-          </w:rPr>
-          <w:t>ix 2</w:t>
+          <w:t>Appendix 2</w:t>
         </w:r>
       </w:hyperlink>
       <w:r>
@@ -1496,25 +1828,7 @@
             <w:rFonts w:asciiTheme="minorHAnsi" w:hAnsiTheme="minorHAnsi"/>
             <w:bCs/>
           </w:rPr>
-          <w:t xml:space="preserve"> this NCS</w:t>
-        </w:r>
-        <w:bookmarkStart w:id="0" w:name="_GoBack"/>
-        <w:bookmarkEnd w:id="0"/>
-        <w:r>
-          <w:rPr>
-            <w:rStyle w:val="Hyperlink"/>
-            <w:rFonts w:asciiTheme="minorHAnsi" w:hAnsiTheme="minorHAnsi"/>
-            <w:bCs/>
-          </w:rPr>
-          <w:t>S</w:t>
-        </w:r>
-        <w:r>
-          <w:rPr>
-            <w:rStyle w:val="Hyperlink"/>
-            <w:rFonts w:asciiTheme="minorHAnsi" w:hAnsiTheme="minorHAnsi"/>
-            <w:bCs/>
-          </w:rPr>
-          <w:t xml:space="preserve"> GitHub page</w:t>
+          <w:t xml:space="preserve"> this NCSS GitHub page</w:t>
         </w:r>
       </w:hyperlink>
       <w:r>
@@ -1581,7 +1895,15 @@
           <w:rFonts w:asciiTheme="minorHAnsi" w:hAnsiTheme="minorHAnsi"/>
           <w:bCs/>
         </w:rPr>
-        <w:t xml:space="preserve"> that demonstrates the problem of using the mean and standard deviation to represent the central tendency and spread of a data set. In this example, the Mean Annual Precipitation data has a long tail. Because the mean assumes normal distribution of the data if it is to represent the central tendency, the calculated mean in this example is higher than where the majority of the values are clustered in this data set.</w:t>
+        <w:t xml:space="preserve"> that demonstrates the problem of using the mean and standard deviation to represent the central tendency and spread of a data set. In this example, the Mean Annual Precipitation data has a long tail. Because the mean assumes normal distribution of </w:t>
+      </w:r>
+      <w:r>
+        <w:rPr>
+          <w:rFonts w:asciiTheme="minorHAnsi" w:hAnsiTheme="minorHAnsi"/>
+          <w:bCs/>
+        </w:rPr>
+        <w:lastRenderedPageBreak/>
+        <w:t>the data if it is to represent the central tendency, the calculated mean in this example is higher than where the majority of the values are clustered in this data set.</w:t>
       </w:r>
     </w:p>
     <w:p>
@@ -1606,7 +1928,6 @@
           <w:noProof/>
           <w:lang w:eastAsia="en-US"/>
         </w:rPr>
-        <w:lastRenderedPageBreak/>
         <w:drawing>
           <wp:inline distT="0" distB="0" distL="0" distR="0" wp14:anchorId="6192F938" wp14:editId="2543A70A">
             <wp:extent cx="5576059" cy="3252701"/>
@@ -2244,6 +2565,7 @@
           <w:rFonts w:asciiTheme="minorHAnsi" w:hAnsiTheme="minorHAnsi"/>
           <w:u w:val="single"/>
         </w:rPr>
+        <w:lastRenderedPageBreak/>
         <w:t>Limitations</w:t>
       </w:r>
     </w:p>
@@ -2267,7 +2589,6 @@
           <w:i/>
           <w:u w:val="single"/>
         </w:rPr>
-        <w:lastRenderedPageBreak/>
         <w:t>Soil Property Values</w:t>
       </w:r>
       <w:r>
@@ -5737,21 +6058,7 @@
         <w:rPr>
           <w:rFonts w:ascii="Calibri" w:hAnsi="Calibri"/>
         </w:rPr>
-        <w:t xml:space="preserve">Russ </w:t>
-      </w:r>
-      <w:proofErr w:type="spellStart"/>
-      <w:r>
-        <w:rPr>
-          <w:rFonts w:ascii="Calibri" w:hAnsi="Calibri"/>
-        </w:rPr>
-        <w:t>Almaraz</w:t>
-      </w:r>
-      <w:proofErr w:type="spellEnd"/>
-      <w:r>
-        <w:rPr>
-          <w:rFonts w:ascii="Calibri" w:hAnsi="Calibri"/>
-        </w:rPr>
-        <w:t>, GIS Specialist, SSR-2, Davis, CA</w:t>
+        <w:t>Russ Almaraz, GIS Specialist, SSR-2, Davis, CA</w:t>
       </w:r>
     </w:p>
     <w:p>
@@ -8448,14 +8755,12 @@
                 <w:rFonts w:ascii="Calibri" w:hAnsi="Calibri"/>
               </w:rPr>
             </w:pPr>
-            <w:proofErr w:type="spellStart"/>
             <w:r>
               <w:rPr>
                 <w:rFonts w:ascii="Calibri" w:hAnsi="Calibri"/>
               </w:rPr>
               <w:t>Footslope</w:t>
             </w:r>
-            <w:proofErr w:type="spellEnd"/>
           </w:p>
         </w:tc>
         <w:tc>
@@ -8785,14 +9090,10 @@
         </w:rPr>
         <w:annotationRef/>
       </w:r>
-      <w:r>
-        <w:t xml:space="preserve">I think we have addressed this in the new definition, by saying </w:t>
-      </w:r>
       <w:proofErr w:type="gramStart"/>
       <w:r>
-        <w:t>that  “</w:t>
-      </w:r>
-      <w:proofErr w:type="gramEnd"/>
+        <w:t>I think we have addressed this in the new definition, by saying that  “</w:t>
+      </w:r>
       <w:r>
         <w:t xml:space="preserve">For recent and newly populated information in NASIS, the representative values </w:t>
       </w:r>
@@ -8846,7 +9147,14 @@
         <w:rPr>
           <w:lang w:val="en"/>
         </w:rPr>
-        <w:t xml:space="preserve">” The point being that we are guided in our estimations for data population by the concept of the median value and the low and high being on the tail ends of the data.  Actually, I don’t </w:t>
+        <w:t>”</w:t>
+      </w:r>
+      <w:proofErr w:type="gramEnd"/>
+      <w:r>
+        <w:rPr>
+          <w:lang w:val="en"/>
+        </w:rPr>
+        <w:t xml:space="preserve"> The point being that we are guided in our estimations for data population by the concept of the median value and the low and high being on the tail ends of the data.  Actually, I don’t </w:t>
       </w:r>
       <w:proofErr w:type="gramStart"/>
       <w:r>
@@ -9162,7 +9470,7 @@
         <w:sz w:val="20"/>
         <w:szCs w:val="20"/>
       </w:rPr>
-      <w:t>June 16, 2017</w:t>
+      <w:t>November 14, 2017</w:t>
     </w:r>
     <w:r>
       <w:rPr>

</xml_diff>